<commit_message>
update of GL for face images
</commit_message>
<xml_diff>
--- a/Group_Learning_update_04252021_discussion_05182021.docx
+++ b/Group_Learning_update_04252021_discussion_05182021.docx
@@ -5044,7 +5044,7 @@
     <w:p>
       <w:pPr>
         <w:rPr>
-          <w:rFonts w:ascii="Times New Roman" w:hAnsi="Times New Roman" w:cs="Times New Roman" w:hint="eastAsia"/>
+          <w:rFonts w:ascii="Times New Roman" w:hAnsi="Times New Roman" w:cs="Times New Roman"/>
           <w:sz w:val="28"/>
           <w:szCs w:val="24"/>
         </w:rPr>
@@ -6542,6 +6542,33 @@
           <w:rFonts w:ascii="Times New Roman" w:hAnsi="Times New Roman" w:cs="Times New Roman"/>
           <w:sz w:val="28"/>
           <w:szCs w:val="24"/>
+        </w:rPr>
+      </w:pPr>
+    </w:p>
+    <w:p>
+      <w:pPr>
+        <w:rPr>
+          <w:rFonts w:ascii="Times New Roman" w:hAnsi="Times New Roman" w:cs="Times New Roman"/>
+          <w:sz w:val="28"/>
+          <w:szCs w:val="24"/>
+        </w:rPr>
+      </w:pPr>
+    </w:p>
+    <w:p>
+      <w:pPr>
+        <w:rPr>
+          <w:rFonts w:ascii="Times New Roman" w:hAnsi="Times New Roman" w:cs="Times New Roman" w:hint="eastAsia"/>
+          <w:sz w:val="28"/>
+          <w:szCs w:val="24"/>
+        </w:rPr>
+      </w:pPr>
+    </w:p>
+    <w:p>
+      <w:pPr>
+        <w:rPr>
+          <w:rFonts w:ascii="Times New Roman" w:hAnsi="Times New Roman" w:cs="Times New Roman"/>
+          <w:sz w:val="28"/>
+          <w:szCs w:val="24"/>
           <w:highlight w:val="yellow"/>
         </w:rPr>
       </w:pPr>
@@ -6552,7 +6579,6 @@
           <w:szCs w:val="24"/>
           <w:highlight w:val="yellow"/>
         </w:rPr>
-        <w:lastRenderedPageBreak/>
         <w:t>To</w:t>
       </w:r>
       <w:r>
@@ -6748,19 +6774,8 @@
           <w:szCs w:val="24"/>
           <w:highlight w:val="yellow"/>
         </w:rPr>
-        <w:t xml:space="preserve">Fix the test </w:t>
+        <w:t>Fix the test scale</w:t>
       </w:r>
-      <w:proofErr w:type="gramStart"/>
-      <w:r>
-        <w:rPr>
-          <w:rFonts w:ascii="Times New Roman" w:hAnsi="Times New Roman" w:cs="Times New Roman"/>
-          <w:sz w:val="28"/>
-          <w:szCs w:val="24"/>
-          <w:highlight w:val="yellow"/>
-        </w:rPr>
-        <w:t>scale</w:t>
-      </w:r>
-      <w:proofErr w:type="gramEnd"/>
     </w:p>
     <w:p>
       <w:pPr>
@@ -6935,7 +6950,7 @@
     <w:p>
       <w:pPr>
         <w:rPr>
-          <w:rFonts w:ascii="Times New Roman" w:hAnsi="Times New Roman" w:cs="Times New Roman" w:hint="eastAsia"/>
+          <w:rFonts w:ascii="Times New Roman" w:hAnsi="Times New Roman" w:cs="Times New Roman"/>
           <w:sz w:val="28"/>
           <w:szCs w:val="24"/>
         </w:rPr>

</xml_diff>